<commit_message>
Atualização do documento de especificacao complementar
Inserção de atributos e atualização da matriz de rastreabilidade e
priorização de Kano
</commit_message>
<xml_diff>
--- a/Documentos de especificação complementar/Documento de Especificação Complementar.docx
+++ b/Documentos de especificação complementar/Documento de Especificação Complementar.docx
@@ -9,6 +9,8 @@
           <w:szCs w:val="52"/>
         </w:rPr>
       </w:pPr>
+      <w:bookmarkStart w:id="0" w:name="_GoBack"/>
+      <w:bookmarkEnd w:id="0"/>
     </w:p>
     <w:p>
       <w:pPr>
@@ -151,12 +153,12 @@
       <w:pPr>
         <w:pStyle w:val="Ttulo1"/>
       </w:pPr>
-      <w:bookmarkStart w:id="0" w:name="_Toc483429105"/>
+      <w:bookmarkStart w:id="1" w:name="_Toc483429105"/>
       <w:r>
         <w:lastRenderedPageBreak/>
         <w:t>Histórico de revisão</w:t>
       </w:r>
-      <w:bookmarkEnd w:id="0"/>
+      <w:bookmarkEnd w:id="1"/>
     </w:p>
     <w:tbl>
       <w:tblPr>
@@ -376,6 +378,12 @@
                 <w:b w:val="0"/>
               </w:rPr>
             </w:pPr>
+            <w:r>
+              <w:rPr>
+                <w:b w:val="0"/>
+              </w:rPr>
+              <w:t>02/06/17</w:t>
+            </w:r>
           </w:p>
         </w:tc>
         <w:tc>
@@ -387,6 +395,9 @@
             <w:pPr>
               <w:cnfStyle w:val="000000000000" w:firstRow="0" w:lastRow="0" w:firstColumn="0" w:lastColumn="0" w:oddVBand="0" w:evenVBand="0" w:oddHBand="0" w:evenHBand="0" w:firstRowFirstColumn="0" w:firstRowLastColumn="0" w:lastRowFirstColumn="0" w:lastRowLastColumn="0"/>
             </w:pPr>
+            <w:r>
+              <w:t>0.3</w:t>
+            </w:r>
           </w:p>
         </w:tc>
         <w:tc>
@@ -398,6 +409,9 @@
             <w:pPr>
               <w:cnfStyle w:val="000000000000" w:firstRow="0" w:lastRow="0" w:firstColumn="0" w:lastColumn="0" w:oddVBand="0" w:evenVBand="0" w:oddHBand="0" w:evenHBand="0" w:firstRowFirstColumn="0" w:firstRowLastColumn="0" w:lastRowFirstColumn="0" w:lastRowLastColumn="0"/>
             </w:pPr>
+            <w:r>
+              <w:t>Incluindo novos atributos e atualizando priorização de Kano e matriz de rastreabilidade</w:t>
+            </w:r>
           </w:p>
         </w:tc>
         <w:tc>
@@ -409,6 +423,9 @@
             <w:pPr>
               <w:cnfStyle w:val="000000000000" w:firstRow="0" w:lastRow="0" w:firstColumn="0" w:lastColumn="0" w:oddVBand="0" w:evenVBand="0" w:oddHBand="0" w:evenHBand="0" w:firstRowFirstColumn="0" w:firstRowLastColumn="0" w:lastRowFirstColumn="0" w:lastRowLastColumn="0"/>
             </w:pPr>
+            <w:r>
+              <w:t>Pedro Artico</w:t>
+            </w:r>
           </w:p>
         </w:tc>
       </w:tr>
@@ -817,18 +834,10 @@
         </w:p>
         <w:p>
           <w:r>
-            <w:t>3. Ponto de Função</w:t>
-          </w:r>
-          <w:proofErr w:type="gramStart"/>
-          <w:r>
-            <w:t>..............................................................................................................................</w:t>
+            <w:t>3. Ponto de Função..............................................................................................................................</w:t>
           </w:r>
           <w:r>
-            <w:t>...</w:t>
-          </w:r>
-          <w:proofErr w:type="gramEnd"/>
-          <w:r>
-            <w:t>5</w:t>
+            <w:t>...5</w:t>
           </w:r>
         </w:p>
         <w:p>
@@ -837,14 +846,7 @@
           </w:r>
           <w:r>
             <w:tab/>
-          </w:r>
-          <w:proofErr w:type="gramStart"/>
-          <w:r>
-            <w:t>3.1 Cálculo</w:t>
-          </w:r>
-          <w:proofErr w:type="gramEnd"/>
-          <w:r>
-            <w:t xml:space="preserve"> do Ponto de Função..............................................................................................</w:t>
+            <w:t>3.1 Cálculo do Ponto de Função..............................................................................................</w:t>
           </w:r>
           <w:r>
             <w:t>...5</w:t>
@@ -852,76 +854,39 @@
         </w:p>
         <w:p>
           <w:r>
-            <w:t xml:space="preserve">               3.2 Contagem Total</w:t>
-          </w:r>
-          <w:proofErr w:type="gramStart"/>
-          <w:r>
-            <w:t>.................................................................................................................</w:t>
+            <w:t xml:space="preserve">               3.2 Contagem Total.................................................................................................................</w:t>
           </w:r>
           <w:r>
-            <w:t>..</w:t>
-          </w:r>
-          <w:proofErr w:type="gramEnd"/>
-          <w:r>
-            <w:t>6</w:t>
+            <w:t>..6</w:t>
           </w:r>
         </w:p>
         <w:p>
           <w:r>
-            <w:t xml:space="preserve">               3.3 Questões</w:t>
-          </w:r>
-          <w:proofErr w:type="gramStart"/>
-          <w:r>
-            <w:t>............................................................................................................................</w:t>
+            <w:t xml:space="preserve">               3.3 Questões............................................................................................................................</w:t>
           </w:r>
           <w:r>
-            <w:t>.</w:t>
-          </w:r>
-          <w:proofErr w:type="gramEnd"/>
-          <w:r>
-            <w:t>6</w:t>
+            <w:t>.6</w:t>
           </w:r>
         </w:p>
         <w:p>
           <w:r>
-            <w:t xml:space="preserve">               3.4 Coeficientes</w:t>
-          </w:r>
-          <w:proofErr w:type="gramStart"/>
-          <w:r>
-            <w:t>.......................................................................................</w:t>
+            <w:t xml:space="preserve">               3.4 Coeficientes.......................................................................................</w:t>
           </w:r>
           <w:r>
-            <w:t>..................................</w:t>
-          </w:r>
-          <w:proofErr w:type="gramEnd"/>
-          <w:r>
-            <w:t>7</w:t>
+            <w:t>..................................7</w:t>
           </w:r>
         </w:p>
         <w:p>
           <w:r>
-            <w:t xml:space="preserve">               3.5 Resultados</w:t>
-          </w:r>
-          <w:proofErr w:type="gramStart"/>
-          <w:r>
-            <w:t>.........................................................................................................................</w:t>
+            <w:t xml:space="preserve">               3.5 Resultados.........................................................................................................................</w:t>
           </w:r>
           <w:r>
-            <w:t>..</w:t>
-          </w:r>
-          <w:proofErr w:type="gramEnd"/>
-          <w:r>
-            <w:t>7</w:t>
+            <w:t>..7</w:t>
           </w:r>
         </w:p>
         <w:p>
-          <w:proofErr w:type="gramStart"/>
           <w:r>
-            <w:t>4.0 Priorização</w:t>
-          </w:r>
-          <w:proofErr w:type="gramEnd"/>
-          <w:r>
-            <w:t xml:space="preserve"> de Kano........................................................................................................................</w:t>
+            <w:t>4.0 Priorização de Kano........................................................................................................................</w:t>
           </w:r>
           <w:r>
             <w:t>..7</w:t>
@@ -981,7 +946,7 @@
           <w:szCs w:val="52"/>
         </w:rPr>
       </w:pPr>
-      <w:bookmarkStart w:id="1" w:name="_Toc483429106"/>
+      <w:bookmarkStart w:id="2" w:name="_Toc483429106"/>
     </w:p>
     <w:p/>
     <w:p>
@@ -997,7 +962,7 @@
       <w:r>
         <w:t>Atributos</w:t>
       </w:r>
-      <w:bookmarkEnd w:id="1"/>
+      <w:bookmarkEnd w:id="2"/>
     </w:p>
     <w:p/>
     <w:p>
@@ -1562,13 +1527,287 @@
     </w:p>
     <w:p>
       <w:pPr>
+        <w:pStyle w:val="PargrafodaLista"/>
+        <w:numPr>
+          <w:ilvl w:val="0"/>
+          <w:numId w:val="1"/>
+        </w:numPr>
+      </w:pPr>
+      <w:r>
+        <w:t>Identificador: RBUG</w:t>
+      </w:r>
+    </w:p>
+    <w:p>
+      <w:pPr>
+        <w:pStyle w:val="PargrafodaLista"/>
+      </w:pPr>
+      <w:r>
+        <w:t>Nome: Reportar bug</w:t>
+      </w:r>
+    </w:p>
+    <w:p>
+      <w:pPr>
+        <w:pStyle w:val="PargrafodaLista"/>
+      </w:pPr>
+      <w:r>
+        <w:t>Descrição: Quando o usuário se deparar com um bug, ele poderá reportar o mesmo através desta opção.</w:t>
+      </w:r>
+    </w:p>
+    <w:p>
+      <w:pPr>
+        <w:pStyle w:val="PargrafodaLista"/>
+      </w:pPr>
+      <w:r>
+        <w:t>Kano: Inesperado</w:t>
+      </w:r>
+    </w:p>
+    <w:p>
+      <w:pPr>
+        <w:pStyle w:val="PargrafodaLista"/>
+      </w:pPr>
+      <w:r>
+        <w:t xml:space="preserve">Responsabilidade: Mayara, Pedro, Caio, </w:t>
+      </w:r>
+      <w:proofErr w:type="spellStart"/>
+      <w:r>
+        <w:t>Andre</w:t>
+      </w:r>
+      <w:proofErr w:type="spellEnd"/>
+      <w:r>
+        <w:t xml:space="preserve"> e </w:t>
+      </w:r>
+      <w:proofErr w:type="spellStart"/>
+      <w:proofErr w:type="gramStart"/>
+      <w:r>
+        <w:t>Icaro</w:t>
+      </w:r>
+      <w:proofErr w:type="spellEnd"/>
+      <w:proofErr w:type="gramEnd"/>
+    </w:p>
+    <w:p>
+      <w:pPr>
+        <w:pStyle w:val="PargrafodaLista"/>
+      </w:pPr>
+      <w:r>
+        <w:t xml:space="preserve">Fonte: </w:t>
+      </w:r>
+      <w:proofErr w:type="spellStart"/>
+      <w:r>
+        <w:t>Andre</w:t>
+      </w:r>
+      <w:proofErr w:type="spellEnd"/>
+    </w:p>
+    <w:p>
+      <w:pPr>
+        <w:pStyle w:val="PargrafodaLista"/>
+      </w:pPr>
+      <w:r>
+        <w:t xml:space="preserve">Autor: </w:t>
+      </w:r>
+      <w:proofErr w:type="spellStart"/>
+      <w:r>
+        <w:t>Icaro</w:t>
+      </w:r>
+      <w:proofErr w:type="spellEnd"/>
+      <w:r>
+        <w:t xml:space="preserve"> e Pedro</w:t>
+      </w:r>
+    </w:p>
+    <w:p>
+      <w:pPr>
+        <w:pStyle w:val="PargrafodaLista"/>
+      </w:pPr>
+    </w:p>
+    <w:p>
+      <w:pPr>
+        <w:pStyle w:val="PargrafodaLista"/>
+        <w:numPr>
+          <w:ilvl w:val="0"/>
+          <w:numId w:val="1"/>
+        </w:numPr>
+      </w:pPr>
+      <w:r>
+        <w:t>Identificador: ATUAB</w:t>
+      </w:r>
+    </w:p>
+    <w:p>
+      <w:pPr>
+        <w:pStyle w:val="PargrafodaLista"/>
+      </w:pPr>
+      <w:r>
+        <w:t>Nome: Atualizar</w:t>
+      </w:r>
+    </w:p>
+    <w:p>
+      <w:pPr>
+        <w:pStyle w:val="PargrafodaLista"/>
+      </w:pPr>
+      <w:r>
+        <w:t>Descrição: Quando o usuário clicar no botão, o sistema deverá ser atualizado.</w:t>
+      </w:r>
+    </w:p>
+    <w:p>
+      <w:pPr>
+        <w:pStyle w:val="PargrafodaLista"/>
+      </w:pPr>
+      <w:r>
+        <w:t>Kano: Básico</w:t>
+      </w:r>
+    </w:p>
+    <w:p>
+      <w:pPr>
+        <w:pStyle w:val="PargrafodaLista"/>
+      </w:pPr>
+      <w:r>
+        <w:t xml:space="preserve">Responsabilidade: Mayara, Pedro, Caio, </w:t>
+      </w:r>
+      <w:proofErr w:type="spellStart"/>
+      <w:r>
+        <w:t>Andre</w:t>
+      </w:r>
+      <w:proofErr w:type="spellEnd"/>
+      <w:r>
+        <w:t xml:space="preserve"> e </w:t>
+      </w:r>
+      <w:proofErr w:type="spellStart"/>
+      <w:proofErr w:type="gramStart"/>
+      <w:r>
+        <w:t>Icaro</w:t>
+      </w:r>
+      <w:proofErr w:type="spellEnd"/>
+      <w:proofErr w:type="gramEnd"/>
+    </w:p>
+    <w:p>
+      <w:pPr>
+        <w:pStyle w:val="PargrafodaLista"/>
+      </w:pPr>
+      <w:r>
+        <w:t xml:space="preserve">Fonte: </w:t>
+      </w:r>
+      <w:proofErr w:type="spellStart"/>
+      <w:r>
+        <w:t>Andre</w:t>
+      </w:r>
+      <w:proofErr w:type="spellEnd"/>
+    </w:p>
+    <w:p>
+      <w:pPr>
+        <w:pStyle w:val="PargrafodaLista"/>
+      </w:pPr>
+      <w:r>
+        <w:t xml:space="preserve">Autor: </w:t>
+      </w:r>
+      <w:proofErr w:type="spellStart"/>
+      <w:r>
+        <w:t>Icaro</w:t>
+      </w:r>
+      <w:proofErr w:type="spellEnd"/>
+      <w:r>
+        <w:t xml:space="preserve"> e Pedro</w:t>
+      </w:r>
+    </w:p>
+    <w:p>
+      <w:pPr>
+        <w:pStyle w:val="PargrafodaLista"/>
+      </w:pPr>
+    </w:p>
+    <w:p>
+      <w:pPr>
+        <w:pStyle w:val="PargrafodaLista"/>
+        <w:numPr>
+          <w:ilvl w:val="0"/>
+          <w:numId w:val="1"/>
+        </w:numPr>
+      </w:pPr>
+      <w:r>
+        <w:t>Identificador: Ajuda</w:t>
+      </w:r>
+    </w:p>
+    <w:p>
+      <w:pPr>
+        <w:pStyle w:val="PargrafodaLista"/>
+      </w:pPr>
+      <w:r>
+        <w:t>Nome: Ajuda</w:t>
+      </w:r>
+    </w:p>
+    <w:p>
+      <w:pPr>
+        <w:pStyle w:val="PargrafodaLista"/>
+      </w:pPr>
+      <w:r>
+        <w:t>Descrição: Quando o usuário clicar no botão, o sistema deverá exibir a janela de ajuda.</w:t>
+      </w:r>
+    </w:p>
+    <w:p>
+      <w:pPr>
+        <w:pStyle w:val="PargrafodaLista"/>
+      </w:pPr>
+      <w:r>
+        <w:t>Kano: Básico</w:t>
+      </w:r>
+    </w:p>
+    <w:p>
+      <w:pPr>
+        <w:pStyle w:val="PargrafodaLista"/>
+      </w:pPr>
+      <w:r>
+        <w:t xml:space="preserve">Responsabilidade: Mayara, Pedro, Caio, </w:t>
+      </w:r>
+      <w:proofErr w:type="spellStart"/>
+      <w:r>
+        <w:t>Andre</w:t>
+      </w:r>
+      <w:proofErr w:type="spellEnd"/>
+      <w:r>
+        <w:t xml:space="preserve"> e </w:t>
+      </w:r>
+      <w:proofErr w:type="spellStart"/>
+      <w:proofErr w:type="gramStart"/>
+      <w:r>
+        <w:t>Icaro</w:t>
+      </w:r>
+      <w:proofErr w:type="spellEnd"/>
+      <w:proofErr w:type="gramEnd"/>
+    </w:p>
+    <w:p>
+      <w:pPr>
+        <w:pStyle w:val="PargrafodaLista"/>
+      </w:pPr>
+      <w:r>
+        <w:t xml:space="preserve">Fonte: </w:t>
+      </w:r>
+      <w:proofErr w:type="spellStart"/>
+      <w:r>
+        <w:t>Andre</w:t>
+      </w:r>
+      <w:proofErr w:type="spellEnd"/>
+    </w:p>
+    <w:p>
+      <w:pPr>
+        <w:pStyle w:val="PargrafodaLista"/>
+      </w:pPr>
+      <w:r>
+        <w:t xml:space="preserve">Autor: </w:t>
+      </w:r>
+      <w:proofErr w:type="spellStart"/>
+      <w:r>
+        <w:t>Icaro</w:t>
+      </w:r>
+      <w:proofErr w:type="spellEnd"/>
+      <w:r>
+        <w:t xml:space="preserve"> e Pedro</w:t>
+      </w:r>
+    </w:p>
+    <w:p>
+      <w:pPr>
         <w:pStyle w:val="Ttulo1"/>
       </w:pPr>
-      <w:bookmarkStart w:id="2" w:name="_Toc483429107"/>
+      <w:bookmarkStart w:id="3" w:name="_Toc483429107"/>
       <w:r>
         <w:t>2. Matriz de rastreabilidade</w:t>
       </w:r>
-      <w:bookmarkEnd w:id="2"/>
+      <w:bookmarkEnd w:id="3"/>
     </w:p>
     <w:p/>
     <w:tbl>
@@ -1583,7 +1822,7 @@
       </w:tblPr>
       <w:tblGrid>
         <w:gridCol w:w="597"/>
-        <w:gridCol w:w="829"/>
+        <w:gridCol w:w="873"/>
         <w:gridCol w:w="447"/>
         <w:gridCol w:w="447"/>
         <w:gridCol w:w="447"/>
@@ -1620,7 +1859,7 @@
           <w:p>
             <w:pPr>
               <w:spacing w:after="0" w:line="240" w:lineRule="auto"/>
-              <w:jc w:val="center"/>
+              <w:jc w:val="both"/>
               <w:rPr>
                 <w:rFonts w:ascii="Calibri" w:eastAsia="Times New Roman" w:hAnsi="Calibri" w:cs="Times New Roman"/>
                 <w:color w:val="000000"/>
@@ -1655,7 +1894,7 @@
           <w:p>
             <w:pPr>
               <w:spacing w:after="0" w:line="240" w:lineRule="auto"/>
-              <w:jc w:val="center"/>
+              <w:jc w:val="both"/>
               <w:rPr>
                 <w:rFonts w:ascii="Calibri" w:eastAsia="Times New Roman" w:hAnsi="Calibri" w:cs="Times New Roman"/>
                 <w:color w:val="000000"/>
@@ -1775,6 +2014,7 @@
           <w:p>
             <w:pPr>
               <w:spacing w:after="0" w:line="240" w:lineRule="auto"/>
+              <w:jc w:val="both"/>
               <w:rPr>
                 <w:rFonts w:ascii="Calibri" w:eastAsia="Times New Roman" w:hAnsi="Calibri" w:cs="Times New Roman"/>
                 <w:color w:val="000000"/>
@@ -1812,6 +2052,7 @@
           <w:p>
             <w:pPr>
               <w:spacing w:after="0" w:line="240" w:lineRule="auto"/>
+              <w:jc w:val="both"/>
               <w:rPr>
                 <w:rFonts w:ascii="Calibri" w:eastAsia="Times New Roman" w:hAnsi="Calibri" w:cs="Times New Roman"/>
                 <w:color w:val="000000"/>
@@ -1846,7 +2087,7 @@
           <w:p>
             <w:pPr>
               <w:spacing w:after="0" w:line="240" w:lineRule="auto"/>
-              <w:jc w:val="right"/>
+              <w:jc w:val="both"/>
               <w:rPr>
                 <w:rFonts w:ascii="Calibri" w:eastAsia="Times New Roman" w:hAnsi="Calibri" w:cs="Times New Roman"/>
                 <w:b/>
@@ -1889,7 +2130,7 @@
           <w:p>
             <w:pPr>
               <w:spacing w:after="0" w:line="240" w:lineRule="auto"/>
-              <w:jc w:val="right"/>
+              <w:jc w:val="both"/>
               <w:rPr>
                 <w:rFonts w:ascii="Calibri" w:eastAsia="Times New Roman" w:hAnsi="Calibri" w:cs="Times New Roman"/>
                 <w:b/>
@@ -1932,7 +2173,7 @@
           <w:p>
             <w:pPr>
               <w:spacing w:after="0" w:line="240" w:lineRule="auto"/>
-              <w:jc w:val="right"/>
+              <w:jc w:val="both"/>
               <w:rPr>
                 <w:rFonts w:ascii="Calibri" w:eastAsia="Times New Roman" w:hAnsi="Calibri" w:cs="Times New Roman"/>
                 <w:b/>
@@ -1975,7 +2216,7 @@
           <w:p>
             <w:pPr>
               <w:spacing w:after="0" w:line="240" w:lineRule="auto"/>
-              <w:jc w:val="right"/>
+              <w:jc w:val="both"/>
               <w:rPr>
                 <w:rFonts w:ascii="Calibri" w:eastAsia="Times New Roman" w:hAnsi="Calibri" w:cs="Times New Roman"/>
                 <w:b/>
@@ -2018,7 +2259,7 @@
           <w:p>
             <w:pPr>
               <w:spacing w:after="0" w:line="240" w:lineRule="auto"/>
-              <w:jc w:val="right"/>
+              <w:jc w:val="both"/>
               <w:rPr>
                 <w:rFonts w:ascii="Calibri" w:eastAsia="Times New Roman" w:hAnsi="Calibri" w:cs="Times New Roman"/>
                 <w:b/>
@@ -2061,7 +2302,7 @@
           <w:p>
             <w:pPr>
               <w:spacing w:after="0" w:line="240" w:lineRule="auto"/>
-              <w:jc w:val="right"/>
+              <w:jc w:val="both"/>
               <w:rPr>
                 <w:rFonts w:ascii="Calibri" w:eastAsia="Times New Roman" w:hAnsi="Calibri" w:cs="Times New Roman"/>
                 <w:b/>
@@ -2124,28 +2365,9 @@
                 <w:szCs w:val="24"/>
                 <w:lang w:eastAsia="pt-BR"/>
               </w:rPr>
-              <w:t> </w:t>
-            </w:r>
-          </w:p>
-        </w:tc>
-        <w:tc>
-          <w:tcPr>
-            <w:tcW w:w="379" w:type="dxa"/>
-            <w:tcBorders>
-              <w:top w:val="nil"/>
-              <w:left w:val="nil"/>
-              <w:bottom w:val="nil"/>
-              <w:right w:val="single" w:sz="4" w:space="0" w:color="auto"/>
-            </w:tcBorders>
-            <w:shd w:val="clear" w:color="000000" w:fill="0070C0"/>
-            <w:noWrap/>
-            <w:textDirection w:val="btLr"/>
-            <w:vAlign w:val="bottom"/>
-            <w:hideMark/>
-          </w:tcPr>
-          <w:p>
-            <w:pPr>
-              <w:spacing w:after="0" w:line="240" w:lineRule="auto"/>
+              <w:t>RBUG</w:t>
+            </w:r>
+            <w:r>
               <w:rPr>
                 <w:rFonts w:ascii="Calibri" w:eastAsia="Times New Roman" w:hAnsi="Calibri" w:cs="Times New Roman"/>
                 <w:b/>
@@ -2155,8 +2377,28 @@
                 <w:szCs w:val="24"/>
                 <w:lang w:eastAsia="pt-BR"/>
               </w:rPr>
-            </w:pPr>
-            <w:r>
+              <w:t> </w:t>
+            </w:r>
+          </w:p>
+        </w:tc>
+        <w:tc>
+          <w:tcPr>
+            <w:tcW w:w="379" w:type="dxa"/>
+            <w:tcBorders>
+              <w:top w:val="nil"/>
+              <w:left w:val="nil"/>
+              <w:bottom w:val="nil"/>
+              <w:right w:val="single" w:sz="4" w:space="0" w:color="auto"/>
+            </w:tcBorders>
+            <w:shd w:val="clear" w:color="000000" w:fill="0070C0"/>
+            <w:noWrap/>
+            <w:textDirection w:val="btLr"/>
+            <w:vAlign w:val="bottom"/>
+            <w:hideMark/>
+          </w:tcPr>
+          <w:p>
+            <w:pPr>
+              <w:spacing w:after="0" w:line="240" w:lineRule="auto"/>
               <w:rPr>
                 <w:rFonts w:ascii="Calibri" w:eastAsia="Times New Roman" w:hAnsi="Calibri" w:cs="Times New Roman"/>
                 <w:b/>
@@ -2166,28 +2408,8 @@
                 <w:szCs w:val="24"/>
                 <w:lang w:eastAsia="pt-BR"/>
               </w:rPr>
-              <w:t> </w:t>
-            </w:r>
-          </w:p>
-        </w:tc>
-        <w:tc>
-          <w:tcPr>
-            <w:tcW w:w="379" w:type="dxa"/>
-            <w:tcBorders>
-              <w:top w:val="nil"/>
-              <w:left w:val="nil"/>
-              <w:bottom w:val="nil"/>
-              <w:right w:val="single" w:sz="4" w:space="0" w:color="auto"/>
-            </w:tcBorders>
-            <w:shd w:val="clear" w:color="000000" w:fill="0070C0"/>
-            <w:noWrap/>
-            <w:textDirection w:val="btLr"/>
-            <w:vAlign w:val="bottom"/>
-            <w:hideMark/>
-          </w:tcPr>
-          <w:p>
-            <w:pPr>
-              <w:spacing w:after="0" w:line="240" w:lineRule="auto"/>
+            </w:pPr>
+            <w:r>
               <w:rPr>
                 <w:rFonts w:ascii="Calibri" w:eastAsia="Times New Roman" w:hAnsi="Calibri" w:cs="Times New Roman"/>
                 <w:b/>
@@ -2197,8 +2419,28 @@
                 <w:szCs w:val="24"/>
                 <w:lang w:eastAsia="pt-BR"/>
               </w:rPr>
-            </w:pPr>
-            <w:r>
+              <w:t>ATUAB</w:t>
+            </w:r>
+          </w:p>
+        </w:tc>
+        <w:tc>
+          <w:tcPr>
+            <w:tcW w:w="379" w:type="dxa"/>
+            <w:tcBorders>
+              <w:top w:val="nil"/>
+              <w:left w:val="nil"/>
+              <w:bottom w:val="nil"/>
+              <w:right w:val="single" w:sz="4" w:space="0" w:color="auto"/>
+            </w:tcBorders>
+            <w:shd w:val="clear" w:color="000000" w:fill="0070C0"/>
+            <w:noWrap/>
+            <w:textDirection w:val="btLr"/>
+            <w:vAlign w:val="bottom"/>
+            <w:hideMark/>
+          </w:tcPr>
+          <w:p>
+            <w:pPr>
+              <w:spacing w:after="0" w:line="240" w:lineRule="auto"/>
               <w:rPr>
                 <w:rFonts w:ascii="Calibri" w:eastAsia="Times New Roman" w:hAnsi="Calibri" w:cs="Times New Roman"/>
                 <w:b/>
@@ -2208,7 +2450,18 @@
                 <w:szCs w:val="24"/>
                 <w:lang w:eastAsia="pt-BR"/>
               </w:rPr>
-              <w:t> </w:t>
+            </w:pPr>
+            <w:r>
+              <w:rPr>
+                <w:rFonts w:ascii="Calibri" w:eastAsia="Times New Roman" w:hAnsi="Calibri" w:cs="Times New Roman"/>
+                <w:b/>
+                <w:bCs/>
+                <w:color w:val="000000"/>
+                <w:sz w:val="24"/>
+                <w:szCs w:val="24"/>
+                <w:lang w:eastAsia="pt-BR"/>
+              </w:rPr>
+              <w:t>AJUDA</w:t>
             </w:r>
           </w:p>
         </w:tc>
@@ -2230,6 +2483,7 @@
           <w:p>
             <w:pPr>
               <w:spacing w:after="0" w:line="240" w:lineRule="auto"/>
+              <w:jc w:val="both"/>
               <w:rPr>
                 <w:rFonts w:ascii="Calibri" w:eastAsia="Times New Roman" w:hAnsi="Calibri" w:cs="Times New Roman"/>
                 <w:b/>
@@ -5615,6 +5869,18 @@
                 <w:szCs w:val="24"/>
                 <w:lang w:eastAsia="pt-BR"/>
               </w:rPr>
+              <w:t>RBUG</w:t>
+            </w:r>
+            <w:r>
+              <w:rPr>
+                <w:rFonts w:ascii="Calibri" w:eastAsia="Times New Roman" w:hAnsi="Calibri" w:cs="Times New Roman"/>
+                <w:b/>
+                <w:bCs/>
+                <w:color w:val="000000"/>
+                <w:sz w:val="24"/>
+                <w:szCs w:val="24"/>
+                <w:lang w:eastAsia="pt-BR"/>
+              </w:rPr>
               <w:t> </w:t>
             </w:r>
           </w:p>
@@ -6114,8 +6380,7 @@
             <w:hideMark/>
           </w:tcPr>
           <w:p>
-            <w:pPr>
-              <w:spacing w:after="0" w:line="240" w:lineRule="auto"/>
+            <w:r>
               <w:rPr>
                 <w:rFonts w:ascii="Calibri" w:eastAsia="Times New Roman" w:hAnsi="Calibri" w:cs="Times New Roman"/>
                 <w:b/>
@@ -6125,18 +6390,7 @@
                 <w:szCs w:val="24"/>
                 <w:lang w:eastAsia="pt-BR"/>
               </w:rPr>
-            </w:pPr>
-            <w:r>
-              <w:rPr>
-                <w:rFonts w:ascii="Calibri" w:eastAsia="Times New Roman" w:hAnsi="Calibri" w:cs="Times New Roman"/>
-                <w:b/>
-                <w:bCs/>
-                <w:color w:val="000000"/>
-                <w:sz w:val="24"/>
-                <w:szCs w:val="24"/>
-                <w:lang w:eastAsia="pt-BR"/>
-              </w:rPr>
-              <w:t> </w:t>
+              <w:t>ATUAB</w:t>
             </w:r>
           </w:p>
         </w:tc>
@@ -6659,6 +6913,18 @@
               </w:rPr>
               <w:t> </w:t>
             </w:r>
+            <w:r>
+              <w:rPr>
+                <w:rFonts w:ascii="Calibri" w:eastAsia="Times New Roman" w:hAnsi="Calibri" w:cs="Times New Roman"/>
+                <w:b/>
+                <w:bCs/>
+                <w:color w:val="000000"/>
+                <w:sz w:val="24"/>
+                <w:szCs w:val="24"/>
+                <w:lang w:eastAsia="pt-BR"/>
+              </w:rPr>
+              <w:t>AJUDA</w:t>
+            </w:r>
           </w:p>
         </w:tc>
         <w:tc>
@@ -7199,7 +7465,6 @@
           <w:p>
             <w:pPr>
               <w:spacing w:after="0" w:line="240" w:lineRule="auto"/>
-              <w:jc w:val="center"/>
               <w:rPr>
                 <w:rFonts w:ascii="Calibri" w:eastAsia="Times New Roman" w:hAnsi="Calibri" w:cs="Times New Roman"/>
                 <w:color w:val="006100"/>
@@ -10759,56 +11024,6 @@
         </w:tc>
       </w:tr>
     </w:tbl>
-    <w:p>
-      <w:pPr>
-        <w:rPr>
-          <w:rFonts w:asciiTheme="majorHAnsi" w:hAnsiTheme="majorHAnsi"/>
-          <w:b/>
-          <w:sz w:val="32"/>
-          <w:szCs w:val="32"/>
-        </w:rPr>
-      </w:pPr>
-    </w:p>
-    <w:p>
-      <w:pPr>
-        <w:rPr>
-          <w:rFonts w:asciiTheme="majorHAnsi" w:hAnsiTheme="majorHAnsi"/>
-          <w:b/>
-          <w:sz w:val="32"/>
-          <w:szCs w:val="32"/>
-        </w:rPr>
-      </w:pPr>
-    </w:p>
-    <w:p>
-      <w:pPr>
-        <w:rPr>
-          <w:rFonts w:asciiTheme="majorHAnsi" w:hAnsiTheme="majorHAnsi"/>
-          <w:b/>
-          <w:sz w:val="32"/>
-          <w:szCs w:val="32"/>
-        </w:rPr>
-      </w:pPr>
-    </w:p>
-    <w:p>
-      <w:pPr>
-        <w:rPr>
-          <w:rFonts w:asciiTheme="majorHAnsi" w:hAnsiTheme="majorHAnsi"/>
-          <w:b/>
-          <w:sz w:val="32"/>
-          <w:szCs w:val="32"/>
-        </w:rPr>
-      </w:pPr>
-    </w:p>
-    <w:p>
-      <w:pPr>
-        <w:rPr>
-          <w:rFonts w:asciiTheme="majorHAnsi" w:hAnsiTheme="majorHAnsi"/>
-          <w:b/>
-          <w:sz w:val="32"/>
-          <w:szCs w:val="32"/>
-        </w:rPr>
-      </w:pPr>
-    </w:p>
     <w:p>
       <w:pPr>
         <w:rPr>
@@ -10835,7 +11050,6 @@
           <w:sz w:val="32"/>
           <w:szCs w:val="32"/>
         </w:rPr>
-        <w:lastRenderedPageBreak/>
         <w:t>3. Ponto de Função</w:t>
       </w:r>
     </w:p>
@@ -14069,6 +14283,7 @@
           <w:sz w:val="28"/>
           <w:szCs w:val="28"/>
         </w:rPr>
+        <w:lastRenderedPageBreak/>
         <w:t>3.2. Contagem Total</w:t>
       </w:r>
     </w:p>
@@ -16143,7 +16358,6 @@
           <w:sz w:val="32"/>
           <w:szCs w:val="32"/>
         </w:rPr>
-        <w:lastRenderedPageBreak/>
         <w:t>3.</w:t>
       </w:r>
       <w:r>
@@ -19885,6 +20099,7 @@
                 <w:color w:val="000000"/>
                 <w:lang w:eastAsia="pt-BR"/>
               </w:rPr>
+              <w:lastRenderedPageBreak/>
               <w:t xml:space="preserve">A instalação está incluída no </w:t>
             </w:r>
             <w:proofErr w:type="gramStart"/>
@@ -21085,26 +21300,6 @@
         </w:tc>
       </w:tr>
     </w:tbl>
-    <w:p>
-      <w:pPr>
-        <w:rPr>
-          <w:rFonts w:asciiTheme="majorHAnsi" w:hAnsiTheme="majorHAnsi"/>
-          <w:b/>
-          <w:sz w:val="32"/>
-          <w:szCs w:val="32"/>
-        </w:rPr>
-      </w:pPr>
-    </w:p>
-    <w:p>
-      <w:pPr>
-        <w:rPr>
-          <w:rFonts w:asciiTheme="majorHAnsi" w:hAnsiTheme="majorHAnsi"/>
-          <w:b/>
-          <w:sz w:val="32"/>
-          <w:szCs w:val="32"/>
-        </w:rPr>
-      </w:pPr>
-    </w:p>
     <w:p>
       <w:pPr>
         <w:rPr>
@@ -21131,7 +21326,6 @@
           <w:sz w:val="32"/>
           <w:szCs w:val="32"/>
         </w:rPr>
-        <w:lastRenderedPageBreak/>
         <w:t>3.</w:t>
       </w:r>
       <w:r>
@@ -24327,6 +24521,7 @@
                       <w:color w:val="000000"/>
                       <w:lang w:eastAsia="pt-BR"/>
                     </w:rPr>
+                    <w:lastRenderedPageBreak/>
                     <w:t>Inserir tarefa</w:t>
                   </w:r>
                 </w:p>
@@ -24820,6 +25015,80 @@
                     <w:t>Coloração do sistema</w:t>
                   </w:r>
                 </w:p>
+                <w:p>
+                  <w:pPr>
+                    <w:spacing w:after="0" w:line="240" w:lineRule="auto"/>
+                    <w:rPr>
+                      <w:rFonts w:ascii="Calibri" w:eastAsia="Times New Roman" w:hAnsi="Calibri" w:cs="Times New Roman"/>
+                      <w:color w:val="000000"/>
+                      <w:lang w:eastAsia="pt-BR"/>
+                    </w:rPr>
+                  </w:pPr>
+                  <w:r>
+                    <w:rPr>
+                      <w:rFonts w:ascii="Calibri" w:eastAsia="Times New Roman" w:hAnsi="Calibri" w:cs="Times New Roman"/>
+                      <w:color w:val="000000"/>
+                      <w:lang w:eastAsia="pt-BR"/>
+                    </w:rPr>
+                    <w:t>Reportar bug</w:t>
+                  </w:r>
+                </w:p>
+                <w:p>
+                  <w:pPr>
+                    <w:spacing w:after="0" w:line="240" w:lineRule="auto"/>
+                    <w:rPr>
+                      <w:rFonts w:ascii="Calibri" w:eastAsia="Times New Roman" w:hAnsi="Calibri" w:cs="Times New Roman"/>
+                      <w:color w:val="000000"/>
+                      <w:lang w:eastAsia="pt-BR"/>
+                    </w:rPr>
+                  </w:pPr>
+                  <w:r>
+                    <w:rPr>
+                      <w:rFonts w:ascii="Calibri" w:eastAsia="Times New Roman" w:hAnsi="Calibri" w:cs="Times New Roman"/>
+                      <w:color w:val="000000"/>
+                      <w:lang w:eastAsia="pt-BR"/>
+                    </w:rPr>
+                    <w:t>Botão Atualizar</w:t>
+                  </w:r>
+                </w:p>
+                <w:p>
+                  <w:pPr>
+                    <w:spacing w:after="0" w:line="240" w:lineRule="auto"/>
+                    <w:rPr>
+                      <w:rFonts w:ascii="Calibri" w:eastAsia="Times New Roman" w:hAnsi="Calibri" w:cs="Times New Roman"/>
+                      <w:color w:val="000000"/>
+                      <w:lang w:eastAsia="pt-BR"/>
+                    </w:rPr>
+                  </w:pPr>
+                  <w:r>
+                    <w:rPr>
+                      <w:rFonts w:ascii="Calibri" w:eastAsia="Times New Roman" w:hAnsi="Calibri" w:cs="Times New Roman"/>
+                      <w:color w:val="000000"/>
+                      <w:lang w:eastAsia="pt-BR"/>
+                    </w:rPr>
+                    <w:t>Ajuda</w:t>
+                  </w:r>
+                </w:p>
+                <w:p>
+                  <w:pPr>
+                    <w:spacing w:after="0" w:line="240" w:lineRule="auto"/>
+                    <w:rPr>
+                      <w:rFonts w:ascii="Calibri" w:eastAsia="Times New Roman" w:hAnsi="Calibri" w:cs="Times New Roman"/>
+                      <w:color w:val="000000"/>
+                      <w:lang w:eastAsia="pt-BR"/>
+                    </w:rPr>
+                  </w:pPr>
+                </w:p>
+                <w:p>
+                  <w:pPr>
+                    <w:spacing w:after="0" w:line="240" w:lineRule="auto"/>
+                    <w:rPr>
+                      <w:rFonts w:ascii="Calibri" w:eastAsia="Times New Roman" w:hAnsi="Calibri" w:cs="Times New Roman"/>
+                      <w:color w:val="000000"/>
+                      <w:lang w:eastAsia="pt-BR"/>
+                    </w:rPr>
+                  </w:pPr>
+                </w:p>
               </w:tc>
               <w:tc>
                 <w:tcPr>
@@ -24853,6 +25122,80 @@
                     <w:t>Inesperado</w:t>
                   </w:r>
                 </w:p>
+                <w:p>
+                  <w:pPr>
+                    <w:spacing w:after="0" w:line="240" w:lineRule="auto"/>
+                    <w:rPr>
+                      <w:rFonts w:ascii="Calibri" w:eastAsia="Times New Roman" w:hAnsi="Calibri" w:cs="Times New Roman"/>
+                      <w:color w:val="000000"/>
+                      <w:lang w:eastAsia="pt-BR"/>
+                    </w:rPr>
+                  </w:pPr>
+                  <w:r>
+                    <w:rPr>
+                      <w:rFonts w:ascii="Calibri" w:eastAsia="Times New Roman" w:hAnsi="Calibri" w:cs="Times New Roman"/>
+                      <w:color w:val="000000"/>
+                      <w:lang w:eastAsia="pt-BR"/>
+                    </w:rPr>
+                    <w:t>Inesperado</w:t>
+                  </w:r>
+                </w:p>
+                <w:p>
+                  <w:pPr>
+                    <w:spacing w:after="0" w:line="240" w:lineRule="auto"/>
+                    <w:rPr>
+                      <w:rFonts w:ascii="Calibri" w:eastAsia="Times New Roman" w:hAnsi="Calibri" w:cs="Times New Roman"/>
+                      <w:color w:val="000000"/>
+                      <w:lang w:eastAsia="pt-BR"/>
+                    </w:rPr>
+                  </w:pPr>
+                  <w:r>
+                    <w:rPr>
+                      <w:rFonts w:ascii="Calibri" w:eastAsia="Times New Roman" w:hAnsi="Calibri" w:cs="Times New Roman"/>
+                      <w:color w:val="000000"/>
+                      <w:lang w:eastAsia="pt-BR"/>
+                    </w:rPr>
+                    <w:t>Básico</w:t>
+                  </w:r>
+                </w:p>
+                <w:p>
+                  <w:pPr>
+                    <w:spacing w:after="0" w:line="240" w:lineRule="auto"/>
+                    <w:rPr>
+                      <w:rFonts w:ascii="Calibri" w:eastAsia="Times New Roman" w:hAnsi="Calibri" w:cs="Times New Roman"/>
+                      <w:color w:val="000000"/>
+                      <w:lang w:eastAsia="pt-BR"/>
+                    </w:rPr>
+                  </w:pPr>
+                  <w:r>
+                    <w:rPr>
+                      <w:rFonts w:ascii="Calibri" w:eastAsia="Times New Roman" w:hAnsi="Calibri" w:cs="Times New Roman"/>
+                      <w:color w:val="000000"/>
+                      <w:lang w:eastAsia="pt-BR"/>
+                    </w:rPr>
+                    <w:t>Básico</w:t>
+                  </w:r>
+                </w:p>
+                <w:p>
+                  <w:pPr>
+                    <w:spacing w:after="0" w:line="240" w:lineRule="auto"/>
+                    <w:rPr>
+                      <w:rFonts w:ascii="Calibri" w:eastAsia="Times New Roman" w:hAnsi="Calibri" w:cs="Times New Roman"/>
+                      <w:color w:val="000000"/>
+                      <w:lang w:eastAsia="pt-BR"/>
+                    </w:rPr>
+                  </w:pPr>
+                </w:p>
+                <w:p>
+                  <w:pPr>
+                    <w:spacing w:after="0" w:line="240" w:lineRule="auto"/>
+                    <w:rPr>
+                      <w:rFonts w:ascii="Calibri" w:eastAsia="Times New Roman" w:hAnsi="Calibri" w:cs="Times New Roman"/>
+                      <w:color w:val="000000"/>
+                      <w:lang w:eastAsia="pt-BR"/>
+                    </w:rPr>
+                  </w:pPr>
+                </w:p>
               </w:tc>
               <w:tc>
                 <w:tcPr>
@@ -24991,8 +25334,6 @@
           <w:szCs w:val="52"/>
         </w:rPr>
       </w:pPr>
-      <w:bookmarkStart w:id="3" w:name="_GoBack"/>
-      <w:bookmarkEnd w:id="3"/>
     </w:p>
     <w:sectPr>
       <w:pgSz w:w="11906" w:h="16838"/>
@@ -25095,8 +25436,100 @@
       </w:pPr>
     </w:lvl>
   </w:abstractNum>
+  <w:abstractNum w:abstractNumId="1">
+    <w:nsid w:val="5F852FEC"/>
+    <w:multiLevelType w:val="hybridMultilevel"/>
+    <w:tmpl w:val="60BA216E"/>
+    <w:lvl w:ilvl="0" w:tplc="04160011">
+      <w:start w:val="1"/>
+      <w:numFmt w:val="decimal"/>
+      <w:lvlText w:val="%1)"/>
+      <w:lvlJc w:val="left"/>
+      <w:pPr>
+        <w:ind w:left="720" w:hanging="360"/>
+      </w:pPr>
+      <w:rPr>
+        <w:rFonts w:hint="default"/>
+      </w:rPr>
+    </w:lvl>
+    <w:lvl w:ilvl="1" w:tplc="04160019" w:tentative="1">
+      <w:start w:val="1"/>
+      <w:numFmt w:val="lowerLetter"/>
+      <w:lvlText w:val="%2."/>
+      <w:lvlJc w:val="left"/>
+      <w:pPr>
+        <w:ind w:left="1440" w:hanging="360"/>
+      </w:pPr>
+    </w:lvl>
+    <w:lvl w:ilvl="2" w:tplc="0416001B" w:tentative="1">
+      <w:start w:val="1"/>
+      <w:numFmt w:val="lowerRoman"/>
+      <w:lvlText w:val="%3."/>
+      <w:lvlJc w:val="right"/>
+      <w:pPr>
+        <w:ind w:left="2160" w:hanging="180"/>
+      </w:pPr>
+    </w:lvl>
+    <w:lvl w:ilvl="3" w:tplc="0416000F" w:tentative="1">
+      <w:start w:val="1"/>
+      <w:numFmt w:val="decimal"/>
+      <w:lvlText w:val="%4."/>
+      <w:lvlJc w:val="left"/>
+      <w:pPr>
+        <w:ind w:left="2880" w:hanging="360"/>
+      </w:pPr>
+    </w:lvl>
+    <w:lvl w:ilvl="4" w:tplc="04160019" w:tentative="1">
+      <w:start w:val="1"/>
+      <w:numFmt w:val="lowerLetter"/>
+      <w:lvlText w:val="%5."/>
+      <w:lvlJc w:val="left"/>
+      <w:pPr>
+        <w:ind w:left="3600" w:hanging="360"/>
+      </w:pPr>
+    </w:lvl>
+    <w:lvl w:ilvl="5" w:tplc="0416001B" w:tentative="1">
+      <w:start w:val="1"/>
+      <w:numFmt w:val="lowerRoman"/>
+      <w:lvlText w:val="%6."/>
+      <w:lvlJc w:val="right"/>
+      <w:pPr>
+        <w:ind w:left="4320" w:hanging="180"/>
+      </w:pPr>
+    </w:lvl>
+    <w:lvl w:ilvl="6" w:tplc="0416000F" w:tentative="1">
+      <w:start w:val="1"/>
+      <w:numFmt w:val="decimal"/>
+      <w:lvlText w:val="%7."/>
+      <w:lvlJc w:val="left"/>
+      <w:pPr>
+        <w:ind w:left="5040" w:hanging="360"/>
+      </w:pPr>
+    </w:lvl>
+    <w:lvl w:ilvl="7" w:tplc="04160019" w:tentative="1">
+      <w:start w:val="1"/>
+      <w:numFmt w:val="lowerLetter"/>
+      <w:lvlText w:val="%8."/>
+      <w:lvlJc w:val="left"/>
+      <w:pPr>
+        <w:ind w:left="5760" w:hanging="360"/>
+      </w:pPr>
+    </w:lvl>
+    <w:lvl w:ilvl="8" w:tplc="0416001B" w:tentative="1">
+      <w:start w:val="1"/>
+      <w:numFmt w:val="lowerRoman"/>
+      <w:lvlText w:val="%9."/>
+      <w:lvlJc w:val="right"/>
+      <w:pPr>
+        <w:ind w:left="6480" w:hanging="180"/>
+      </w:pPr>
+    </w:lvl>
+  </w:abstractNum>
   <w:num w:numId="1">
     <w:abstractNumId w:val="0"/>
+  </w:num>
+  <w:num w:numId="2">
+    <w:abstractNumId w:val="1"/>
   </w:num>
 </w:numbering>
 </file>
@@ -25285,6 +25718,7 @@
   <w:style w:type="character" w:default="1" w:styleId="Fontepargpadro">
     <w:name w:val="Default Paragraph Font"/>
     <w:uiPriority w:val="1"/>
+    <w:semiHidden/>
     <w:unhideWhenUsed/>
   </w:style>
   <w:style w:type="table" w:default="1" w:styleId="Tabelanormal">
@@ -25657,6 +26091,7 @@
   <w:style w:type="character" w:default="1" w:styleId="Fontepargpadro">
     <w:name w:val="Default Paragraph Font"/>
     <w:uiPriority w:val="1"/>
+    <w:semiHidden/>
     <w:unhideWhenUsed/>
   </w:style>
   <w:style w:type="table" w:default="1" w:styleId="Tabelanormal">

</xml_diff>